<commit_message>
fjx bao hanh mua ddh
</commit_message>
<xml_diff>
--- a/da-ptud-qllkmt/GUI/bin/Debug/BieuMauHoaDon.docx
+++ b/da-ptud-qllkmt/GUI/bin/Debug/BieuMauHoaDon.docx
@@ -984,19 +984,7 @@
                                 <w:sz w:val="26"/>
                                 <w:szCs w:val="26"/>
                               </w:rPr>
-                              <w:t>«</w:t>
-                            </w:r>
-                            <w:bookmarkStart w:id="0" w:name="_GoBack"/>
-                            <w:bookmarkEnd w:id="0"/>
-                            <w:r>
-                              <w:rPr>
-                                <w:rFonts w:ascii="Times New Roman" w:eastAsia="Times New Roman" w:hAnsi="Times New Roman" w:cs="Times New Roman"/>
-                                <w:iCs/>
-                                <w:noProof/>
-                                <w:sz w:val="26"/>
-                                <w:szCs w:val="26"/>
-                              </w:rPr>
-                              <w:t>NamT»</w:t>
+                              <w:t>«NamT»</w:t>
                             </w:r>
                             <w:r>
                               <w:rPr>
@@ -1064,12 +1052,12 @@
                               <w:tblLook w:val="04A0" w:firstRow="1" w:lastRow="0" w:firstColumn="1" w:lastColumn="0" w:noHBand="0" w:noVBand="1"/>
                             </w:tblPr>
                             <w:tblGrid>
-                              <w:gridCol w:w="699"/>
-                              <w:gridCol w:w="3894"/>
+                              <w:gridCol w:w="685"/>
+                              <w:gridCol w:w="3600"/>
                               <w:gridCol w:w="1474"/>
-                              <w:gridCol w:w="1968"/>
-                              <w:gridCol w:w="805"/>
-                              <w:gridCol w:w="1633"/>
+                              <w:gridCol w:w="1904"/>
+                              <w:gridCol w:w="1185"/>
+                              <w:gridCol w:w="1625"/>
                             </w:tblGrid>
                             <w:tr>
                               <w:tc>
@@ -1501,7 +1489,60 @@
                                       <w:sz w:val="26"/>
                                       <w:szCs w:val="26"/>
                                     </w:rPr>
-                                    <w:t>36T</w:t>
+                                    <w:fldChar w:fldCharType="begin"/>
+                                  </w:r>
+                                  <w:r>
+                                    <w:rPr>
+                                      <w:rFonts w:ascii="Times New Roman" w:eastAsia="Times New Roman" w:hAnsi="Times New Roman" w:cs="Times New Roman"/>
+                                      <w:b/>
+                                      <w:iCs/>
+                                      <w:sz w:val="26"/>
+                                      <w:szCs w:val="26"/>
+                                    </w:rPr>
+                                    <w:instrText xml:space="preserve"> MERGEFIELD HSD </w:instrText>
+                                  </w:r>
+                                  <w:r>
+                                    <w:rPr>
+                                      <w:rFonts w:ascii="Times New Roman" w:eastAsia="Times New Roman" w:hAnsi="Times New Roman" w:cs="Times New Roman"/>
+                                      <w:b/>
+                                      <w:iCs/>
+                                      <w:sz w:val="26"/>
+                                      <w:szCs w:val="26"/>
+                                    </w:rPr>
+                                    <w:fldChar w:fldCharType="separate"/>
+                                  </w:r>
+                                  <w:r>
+                                    <w:rPr>
+                                      <w:rFonts w:ascii="Times New Roman" w:eastAsia="Times New Roman" w:hAnsi="Times New Roman" w:cs="Times New Roman"/>
+                                      <w:b/>
+                                      <w:iCs/>
+                                      <w:noProof/>
+                                      <w:sz w:val="26"/>
+                                      <w:szCs w:val="26"/>
+                                    </w:rPr>
+                                    <w:t>«HSD»</w:t>
+                                  </w:r>
+                                  <w:r>
+                                    <w:rPr>
+                                      <w:rFonts w:ascii="Times New Roman" w:eastAsia="Times New Roman" w:hAnsi="Times New Roman" w:cs="Times New Roman"/>
+                                      <w:b/>
+                                      <w:iCs/>
+                                      <w:sz w:val="26"/>
+                                      <w:szCs w:val="26"/>
+                                    </w:rPr>
+                                    <w:fldChar w:fldCharType="end"/>
+                                  </w:r>
+                                  <w:bookmarkStart w:id="0" w:name="_GoBack"/>
+                                  <w:bookmarkEnd w:id="0"/>
+                                  <w:r>
+                                    <w:rPr>
+                                      <w:rFonts w:ascii="Times New Roman" w:eastAsia="Times New Roman" w:hAnsi="Times New Roman" w:cs="Times New Roman"/>
+                                      <w:b/>
+                                      <w:iCs/>
+                                      <w:sz w:val="26"/>
+                                      <w:szCs w:val="26"/>
+                                    </w:rPr>
+                                    <w:t>T</w:t>
                                   </w:r>
                                 </w:p>
                               </w:tc>
@@ -2586,19 +2627,7 @@
                           <w:sz w:val="26"/>
                           <w:szCs w:val="26"/>
                         </w:rPr>
-                        <w:t>«</w:t>
-                      </w:r>
-                      <w:bookmarkStart w:id="1" w:name="_GoBack"/>
-                      <w:bookmarkEnd w:id="1"/>
-                      <w:r>
-                        <w:rPr>
-                          <w:rFonts w:ascii="Times New Roman" w:eastAsia="Times New Roman" w:hAnsi="Times New Roman" w:cs="Times New Roman"/>
-                          <w:iCs/>
-                          <w:noProof/>
-                          <w:sz w:val="26"/>
-                          <w:szCs w:val="26"/>
-                        </w:rPr>
-                        <w:t>NamT»</w:t>
+                        <w:t>«NamT»</w:t>
                       </w:r>
                       <w:r>
                         <w:rPr>
@@ -2666,12 +2695,12 @@
                         <w:tblLook w:val="04A0" w:firstRow="1" w:lastRow="0" w:firstColumn="1" w:lastColumn="0" w:noHBand="0" w:noVBand="1"/>
                       </w:tblPr>
                       <w:tblGrid>
-                        <w:gridCol w:w="699"/>
-                        <w:gridCol w:w="3894"/>
+                        <w:gridCol w:w="685"/>
+                        <w:gridCol w:w="3600"/>
                         <w:gridCol w:w="1474"/>
-                        <w:gridCol w:w="1968"/>
-                        <w:gridCol w:w="805"/>
-                        <w:gridCol w:w="1633"/>
+                        <w:gridCol w:w="1904"/>
+                        <w:gridCol w:w="1185"/>
+                        <w:gridCol w:w="1625"/>
                       </w:tblGrid>
                       <w:tr>
                         <w:tc>
@@ -3103,7 +3132,60 @@
                                 <w:sz w:val="26"/>
                                 <w:szCs w:val="26"/>
                               </w:rPr>
-                              <w:t>36T</w:t>
+                              <w:fldChar w:fldCharType="begin"/>
+                            </w:r>
+                            <w:r>
+                              <w:rPr>
+                                <w:rFonts w:ascii="Times New Roman" w:eastAsia="Times New Roman" w:hAnsi="Times New Roman" w:cs="Times New Roman"/>
+                                <w:b/>
+                                <w:iCs/>
+                                <w:sz w:val="26"/>
+                                <w:szCs w:val="26"/>
+                              </w:rPr>
+                              <w:instrText xml:space="preserve"> MERGEFIELD HSD </w:instrText>
+                            </w:r>
+                            <w:r>
+                              <w:rPr>
+                                <w:rFonts w:ascii="Times New Roman" w:eastAsia="Times New Roman" w:hAnsi="Times New Roman" w:cs="Times New Roman"/>
+                                <w:b/>
+                                <w:iCs/>
+                                <w:sz w:val="26"/>
+                                <w:szCs w:val="26"/>
+                              </w:rPr>
+                              <w:fldChar w:fldCharType="separate"/>
+                            </w:r>
+                            <w:r>
+                              <w:rPr>
+                                <w:rFonts w:ascii="Times New Roman" w:eastAsia="Times New Roman" w:hAnsi="Times New Roman" w:cs="Times New Roman"/>
+                                <w:b/>
+                                <w:iCs/>
+                                <w:noProof/>
+                                <w:sz w:val="26"/>
+                                <w:szCs w:val="26"/>
+                              </w:rPr>
+                              <w:t>«HSD»</w:t>
+                            </w:r>
+                            <w:r>
+                              <w:rPr>
+                                <w:rFonts w:ascii="Times New Roman" w:eastAsia="Times New Roman" w:hAnsi="Times New Roman" w:cs="Times New Roman"/>
+                                <w:b/>
+                                <w:iCs/>
+                                <w:sz w:val="26"/>
+                                <w:szCs w:val="26"/>
+                              </w:rPr>
+                              <w:fldChar w:fldCharType="end"/>
+                            </w:r>
+                            <w:bookmarkStart w:id="1" w:name="_GoBack"/>
+                            <w:bookmarkEnd w:id="1"/>
+                            <w:r>
+                              <w:rPr>
+                                <w:rFonts w:ascii="Times New Roman" w:eastAsia="Times New Roman" w:hAnsi="Times New Roman" w:cs="Times New Roman"/>
+                                <w:b/>
+                                <w:iCs/>
+                                <w:sz w:val="26"/>
+                                <w:szCs w:val="26"/>
+                              </w:rPr>
+                              <w:t>T</w:t>
                             </w:r>
                           </w:p>
                         </w:tc>
@@ -4298,7 +4380,7 @@
 </file>
 
 <file path=customXml/itemProps1.xml><?xml version="1.0" encoding="utf-8"?>
-<ds:datastoreItem xmlns:ds="http://schemas.openxmlformats.org/officeDocument/2006/customXml" ds:itemID="{AF40A9DD-A22F-4F51-B19C-0F6FA1769A15}">
+<ds:datastoreItem xmlns:ds="http://schemas.openxmlformats.org/officeDocument/2006/customXml" ds:itemID="{A74B5224-D5F0-45F9-9A74-41984D9D00D0}">
   <ds:schemaRefs>
     <ds:schemaRef ds:uri="http://schemas.openxmlformats.org/officeDocument/2006/bibliography"/>
   </ds:schemaRefs>

</xml_diff>